<commit_message>
Update template for protocol certificate
</commit_message>
<xml_diff>
--- a/public/templates/certificates/protocol.docx
+++ b/public/templates/certificates/protocol.docx
@@ -5,6 +5,25 @@
     <w:p>
       <w:pPr>
         <w:spacing w:line="276" w:lineRule="auto"/>
+        <w:jc w:val="center"/>
+        <w:rPr>
+          <w:rFonts w:ascii="Book Antiqua" w:hAnsi="Book Antiqua"/>
+          <w:b/>
+          <w:sz w:val="21"/>
+          <w:szCs w:val="21"/>
+        </w:rPr>
+      </w:pPr>
+    </w:p>
+    <w:p>
+      <w:pPr>
+        <w:spacing w:line="276" w:lineRule="auto"/>
+        <w:jc w:val="center"/>
+        <w:rPr>
+          <w:rFonts w:ascii="Book Antiqua" w:hAnsi="Book Antiqua"/>
+          <w:b/>
+          <w:sz w:val="21"/>
+          <w:szCs w:val="21"/>
+        </w:rPr>
       </w:pPr>
     </w:p>
     <w:p>
@@ -34,85 +53,85 @@
         <w:jc w:val="both"/>
         <w:rPr>
           <w:rFonts w:ascii="Book Antiqua" w:hAnsi="Book Antiqua"/>
-          <w:sz w:val="22"/>
-          <w:szCs w:val="22"/>
-        </w:rPr>
-      </w:pPr>
-    </w:p>
-    <w:p>
-      <w:pPr>
-        <w:spacing w:line="276" w:lineRule="auto"/>
-        <w:jc w:val="both"/>
-        <w:rPr>
-          <w:rFonts w:ascii="Book Antiqua" w:hAnsi="Book Antiqua"/>
-          <w:sz w:val="22"/>
-          <w:szCs w:val="22"/>
-        </w:rPr>
-      </w:pPr>
-    </w:p>
-    <w:p>
-      <w:pPr>
-        <w:spacing w:line="276" w:lineRule="auto"/>
-        <w:jc w:val="both"/>
-        <w:rPr>
-          <w:rFonts w:ascii="Book Antiqua" w:hAnsi="Book Antiqua"/>
-          <w:sz w:val="22"/>
-          <w:szCs w:val="22"/>
-        </w:rPr>
-      </w:pPr>
-      <w:r>
-        <w:rPr>
-          <w:rFonts w:ascii="Book Antiqua" w:hAnsi="Book Antiqua"/>
-          <w:sz w:val="22"/>
-          <w:szCs w:val="22"/>
+          <w:sz w:val="21"/>
+          <w:szCs w:val="21"/>
+        </w:rPr>
+      </w:pPr>
+    </w:p>
+    <w:p>
+      <w:pPr>
+        <w:spacing w:line="276" w:lineRule="auto"/>
+        <w:jc w:val="both"/>
+        <w:rPr>
+          <w:rFonts w:ascii="Book Antiqua" w:hAnsi="Book Antiqua"/>
+          <w:sz w:val="21"/>
+          <w:szCs w:val="21"/>
+        </w:rPr>
+      </w:pPr>
+    </w:p>
+    <w:p>
+      <w:pPr>
+        <w:spacing w:line="276" w:lineRule="auto"/>
+        <w:jc w:val="both"/>
+        <w:rPr>
+          <w:rFonts w:ascii="Book Antiqua" w:hAnsi="Book Antiqua"/>
+          <w:sz w:val="21"/>
+          <w:szCs w:val="21"/>
+        </w:rPr>
+      </w:pPr>
+      <w:r>
+        <w:rPr>
+          <w:rFonts w:ascii="Book Antiqua" w:hAnsi="Book Antiqua"/>
+          <w:sz w:val="21"/>
+          <w:szCs w:val="21"/>
         </w:rPr>
         <w:t xml:space="preserve">Certifico que </w:t>
       </w:r>
       <w:r>
         <w:rPr>
           <w:rFonts w:ascii="Book Antiqua" w:hAnsi="Book Antiqua"/>
-          <w:sz w:val="22"/>
-          <w:szCs w:val="22"/>
+          <w:sz w:val="21"/>
+          <w:szCs w:val="21"/>
         </w:rPr>
         <w:fldChar w:fldCharType="begin"/>
       </w:r>
       <w:r>
         <w:rPr>
           <w:rFonts w:ascii="Book Antiqua" w:hAnsi="Book Antiqua"/>
-          <w:sz w:val="22"/>
-          <w:szCs w:val="22"/>
+          <w:sz w:val="21"/>
+          <w:szCs w:val="21"/>
         </w:rPr>
         <w:instrText xml:space="preserve">MERGEFIELD =definite_article \* MERGEFORMAT </w:instrText>
       </w:r>
       <w:r>
         <w:rPr>
           <w:rFonts w:ascii="Book Antiqua" w:hAnsi="Book Antiqua"/>
-          <w:sz w:val="22"/>
-          <w:szCs w:val="22"/>
+          <w:sz w:val="21"/>
+          <w:szCs w:val="21"/>
         </w:rPr>
         <w:fldChar w:fldCharType="separate"/>
       </w:r>
       <w:r>
         <w:rPr>
           <w:rFonts w:ascii="Book Antiqua" w:hAnsi="Book Antiqua"/>
-          <w:sz w:val="22"/>
-          <w:szCs w:val="22"/>
+          <w:sz w:val="21"/>
+          <w:szCs w:val="21"/>
         </w:rPr>
         <w:t>«=definite_article»</w:t>
       </w:r>
       <w:r>
         <w:rPr>
           <w:rFonts w:ascii="Book Antiqua" w:hAnsi="Book Antiqua"/>
-          <w:sz w:val="22"/>
-          <w:szCs w:val="22"/>
+          <w:sz w:val="21"/>
+          <w:szCs w:val="21"/>
         </w:rPr>
         <w:fldChar w:fldCharType="end"/>
       </w:r>
       <w:r>
         <w:rPr>
           <w:rFonts w:ascii="Book Antiqua" w:hAnsi="Book Antiqua"/>
-          <w:sz w:val="22"/>
-          <w:szCs w:val="22"/>
+          <w:sz w:val="21"/>
+          <w:szCs w:val="21"/>
         </w:rPr>
         <w:t xml:space="preserve"> paciente </w:t>
       </w:r>
@@ -120,8 +139,8 @@
         <w:rPr>
           <w:rFonts w:ascii="Avenir Next Demi Bold" w:hAnsi="Avenir Next Demi Bold"/>
           <w:b/>
-          <w:sz w:val="20"/>
-          <w:szCs w:val="20"/>
+          <w:sz w:val="19"/>
+          <w:szCs w:val="19"/>
         </w:rPr>
         <w:fldChar w:fldCharType="begin"/>
       </w:r>
@@ -129,8 +148,8 @@
         <w:rPr>
           <w:rFonts w:ascii="Avenir Next Demi Bold" w:hAnsi="Avenir Next Demi Bold"/>
           <w:b/>
-          <w:sz w:val="20"/>
-          <w:szCs w:val="20"/>
+          <w:sz w:val="19"/>
+          <w:szCs w:val="19"/>
         </w:rPr>
         <w:instrText>MERGEFIELD =patient.</w:instrText>
       </w:r>
@@ -138,8 +157,8 @@
         <w:rPr>
           <w:rFonts w:ascii="Avenir Next Demi Bold" w:hAnsi="Avenir Next Demi Bold"/>
           <w:b/>
-          <w:sz w:val="20"/>
-          <w:szCs w:val="20"/>
+          <w:sz w:val="19"/>
+          <w:szCs w:val="19"/>
         </w:rPr>
         <w:instrText xml:space="preserve">name \* MERGEFORMAT </w:instrText>
       </w:r>
@@ -147,8 +166,8 @@
         <w:rPr>
           <w:rFonts w:ascii="Avenir Next Demi Bold" w:hAnsi="Avenir Next Demi Bold"/>
           <w:b/>
-          <w:sz w:val="20"/>
-          <w:szCs w:val="20"/>
+          <w:sz w:val="19"/>
+          <w:szCs w:val="19"/>
         </w:rPr>
         <w:fldChar w:fldCharType="separate"/>
       </w:r>
@@ -156,8 +175,8 @@
         <w:rPr>
           <w:rFonts w:ascii="Avenir Next Demi Bold" w:hAnsi="Avenir Next Demi Bold"/>
           <w:b/>
-          <w:sz w:val="20"/>
-          <w:szCs w:val="20"/>
+          <w:sz w:val="19"/>
+          <w:szCs w:val="19"/>
         </w:rPr>
         <w:t>«=patient.name»</w:t>
       </w:r>
@@ -165,33 +184,25 @@
         <w:rPr>
           <w:rFonts w:ascii="Avenir Next Demi Bold" w:hAnsi="Avenir Next Demi Bold"/>
           <w:b/>
-          <w:sz w:val="20"/>
-          <w:szCs w:val="20"/>
+          <w:sz w:val="19"/>
+          <w:szCs w:val="19"/>
         </w:rPr>
         <w:fldChar w:fldCharType="end"/>
       </w:r>
       <w:r>
         <w:rPr>
           <w:rFonts w:ascii="Book Antiqua" w:hAnsi="Book Antiqua"/>
-          <w:sz w:val="22"/>
-          <w:szCs w:val="22"/>
-        </w:rPr>
-        <w:t xml:space="preserve"> con CI.</w:t>
-      </w:r>
-      <w:r>
-        <w:rPr>
-          <w:rFonts w:ascii="Book Antiqua" w:hAnsi="Book Antiqua"/>
-          <w:sz w:val="22"/>
-          <w:szCs w:val="22"/>
-        </w:rPr>
-        <w:t xml:space="preserve"> </w:t>
+          <w:sz w:val="21"/>
+          <w:szCs w:val="21"/>
+        </w:rPr>
+        <w:t xml:space="preserve"> con CI. </w:t>
       </w:r>
       <w:r>
         <w:rPr>
           <w:rFonts w:ascii="Avenir Next Demi Bold" w:hAnsi="Avenir Next Demi Bold"/>
           <w:b/>
-          <w:sz w:val="20"/>
-          <w:szCs w:val="20"/>
+          <w:sz w:val="19"/>
+          <w:szCs w:val="19"/>
         </w:rPr>
         <w:fldChar w:fldCharType="begin"/>
       </w:r>
@@ -199,8 +210,8 @@
         <w:rPr>
           <w:rFonts w:ascii="Avenir Next Demi Bold" w:hAnsi="Avenir Next Demi Bold"/>
           <w:b/>
-          <w:sz w:val="20"/>
-          <w:szCs w:val="20"/>
+          <w:sz w:val="19"/>
+          <w:szCs w:val="19"/>
         </w:rPr>
         <w:instrText>MERGEFIELD =</w:instrText>
       </w:r>
@@ -208,8 +219,8 @@
         <w:rPr>
           <w:rFonts w:ascii="Avenir Next Demi Bold" w:hAnsi="Avenir Next Demi Bold"/>
           <w:b/>
-          <w:sz w:val="20"/>
-          <w:szCs w:val="20"/>
+          <w:sz w:val="19"/>
+          <w:szCs w:val="19"/>
         </w:rPr>
         <w:instrText>patient.</w:instrText>
       </w:r>
@@ -217,8 +228,8 @@
         <w:rPr>
           <w:rFonts w:ascii="Avenir Next Demi Bold" w:hAnsi="Avenir Next Demi Bold"/>
           <w:b/>
-          <w:sz w:val="20"/>
-          <w:szCs w:val="20"/>
+          <w:sz w:val="19"/>
+          <w:szCs w:val="19"/>
         </w:rPr>
         <w:instrText xml:space="preserve">identity_card_number \* MERGEFORMAT </w:instrText>
       </w:r>
@@ -226,8 +237,8 @@
         <w:rPr>
           <w:rFonts w:ascii="Avenir Next Demi Bold" w:hAnsi="Avenir Next Demi Bold"/>
           <w:b/>
-          <w:sz w:val="20"/>
-          <w:szCs w:val="20"/>
+          <w:sz w:val="19"/>
+          <w:szCs w:val="19"/>
         </w:rPr>
         <w:fldChar w:fldCharType="separate"/>
       </w:r>
@@ -235,8 +246,8 @@
         <w:rPr>
           <w:rFonts w:ascii="Avenir Next Demi Bold" w:hAnsi="Avenir Next Demi Bold"/>
           <w:b/>
-          <w:sz w:val="20"/>
-          <w:szCs w:val="20"/>
+          <w:sz w:val="19"/>
+          <w:szCs w:val="19"/>
         </w:rPr>
         <w:t>«=patient.identity_card_number»</w:t>
       </w:r>
@@ -244,86 +255,80 @@
         <w:rPr>
           <w:rFonts w:ascii="Avenir Next Demi Bold" w:hAnsi="Avenir Next Demi Bold"/>
           <w:b/>
-          <w:sz w:val="20"/>
-          <w:szCs w:val="20"/>
+          <w:sz w:val="19"/>
+          <w:szCs w:val="19"/>
         </w:rPr>
         <w:fldChar w:fldCharType="end"/>
       </w:r>
       <w:r>
         <w:rPr>
           <w:rFonts w:ascii="Book Antiqua" w:hAnsi="Book Antiqua"/>
-          <w:sz w:val="22"/>
-          <w:szCs w:val="22"/>
+          <w:sz w:val="21"/>
+          <w:szCs w:val="21"/>
         </w:rPr>
         <w:t xml:space="preserve"> acude a este centro presentand</w:t>
       </w:r>
       <w:r>
         <w:rPr>
           <w:rFonts w:ascii="Book Antiqua" w:hAnsi="Book Antiqua"/>
-          <w:sz w:val="22"/>
-          <w:szCs w:val="22"/>
+          <w:sz w:val="21"/>
+          <w:szCs w:val="21"/>
         </w:rPr>
         <w:t xml:space="preserve">o </w:t>
       </w:r>
       <w:r>
         <w:rPr>
           <w:rFonts w:ascii="Avenir Next Demi Bold" w:hAnsi="Avenir Next Demi Bold"/>
-          <w:sz w:val="20"/>
-          <w:szCs w:val="22"/>
+          <w:b/>
+          <w:sz w:val="19"/>
+          <w:szCs w:val="19"/>
         </w:rPr>
         <w:t>FRACTURA DE HUESOS PROPIOS NASALES CON HUNDIMIENTO DE PARED ÓSEA EN FOSA NASAL DERECHA Y DEFORMIDAD SEPTAL AREA II III DORSAL EN FOSA NASAL IZQUIERDA</w:t>
       </w:r>
       <w:r>
         <w:rPr>
           <w:rFonts w:ascii="Book Antiqua" w:hAnsi="Book Antiqua"/>
-          <w:sz w:val="22"/>
-          <w:szCs w:val="22"/>
-        </w:rPr>
-        <w:t xml:space="preserve">, </w:t>
-      </w:r>
-      <w:r>
-        <w:rPr>
-          <w:rFonts w:ascii="Book Antiqua" w:hAnsi="Book Antiqua"/>
-          <w:sz w:val="22"/>
-          <w:szCs w:val="22"/>
-        </w:rPr>
-        <w:t>por lo que se le realiza en consulta externa procedimiento ambulatorio de</w:t>
-      </w:r>
-      <w:r>
-        <w:rPr>
-          <w:rFonts w:ascii="Book Antiqua" w:hAnsi="Book Antiqua"/>
-          <w:sz w:val="22"/>
-          <w:szCs w:val="22"/>
+          <w:sz w:val="21"/>
+          <w:szCs w:val="21"/>
+        </w:rPr>
+        <w:t xml:space="preserve">, por lo que se le realiza en consulta externa procedimiento ambulatorio de </w:t>
+      </w:r>
+      <w:r>
+        <w:rPr>
+          <w:rFonts w:ascii="Avenir Next Demi Bold" w:hAnsi="Avenir Next Demi Bold"/>
+          <w:b/>
+          <w:sz w:val="19"/>
+          <w:szCs w:val="19"/>
+        </w:rPr>
+        <w:t>REDUCCIÓN DE FRACTURA DE NARIZ</w:t>
+      </w:r>
+      <w:r>
+        <w:rPr>
+          <w:rFonts w:ascii="Book Antiqua" w:hAnsi="Book Antiqua"/>
+          <w:sz w:val="21"/>
+          <w:szCs w:val="21"/>
+        </w:rPr>
+        <w:t>.</w:t>
+      </w:r>
+    </w:p>
+    <w:p>
+      <w:pPr>
+        <w:spacing w:line="276" w:lineRule="auto"/>
+        <w:jc w:val="both"/>
+        <w:rPr>
+          <w:rFonts w:ascii="Book Antiqua" w:hAnsi="Book Antiqua"/>
+          <w:sz w:val="21"/>
+          <w:szCs w:val="21"/>
+        </w:rPr>
+      </w:pPr>
+      <w:r>
+        <w:rPr>
+          <w:rFonts w:ascii="Book Antiqua" w:hAnsi="Book Antiqua"/>
+          <w:sz w:val="21"/>
+          <w:szCs w:val="21"/>
         </w:rPr>
         <w:t xml:space="preserve"> </w:t>
       </w:r>
-      <w:r>
-        <w:rPr>
-          <w:rFonts w:ascii="Avenir Next Demi Bold" w:hAnsi="Avenir Next Demi Bold"/>
-          <w:sz w:val="20"/>
-          <w:szCs w:val="22"/>
-        </w:rPr>
-        <w:t>REDUCCIÓN DE FRACTURA DE NARIZ</w:t>
-      </w:r>
-      <w:r>
-        <w:rPr>
-          <w:rFonts w:ascii="Book Antiqua" w:hAnsi="Book Antiqua"/>
-          <w:sz w:val="22"/>
-          <w:szCs w:val="22"/>
-        </w:rPr>
-        <w:t>.</w:t>
-      </w:r>
-    </w:p>
-    <w:p>
-      <w:pPr>
-        <w:spacing w:line="276" w:lineRule="auto"/>
-        <w:jc w:val="both"/>
-        <w:rPr>
-          <w:rFonts w:ascii="Book Antiqua" w:hAnsi="Book Antiqua"/>
-          <w:sz w:val="22"/>
-          <w:szCs w:val="22"/>
-        </w:rPr>
-      </w:pPr>
     </w:p>
     <w:p>
       <w:pPr>
@@ -336,25 +341,17 @@
         <w:jc w:val="both"/>
         <w:rPr>
           <w:rFonts w:ascii="Book Antiqua" w:hAnsi="Book Antiqua"/>
-          <w:sz w:val="22"/>
-          <w:szCs w:val="22"/>
-        </w:rPr>
-      </w:pPr>
-      <w:r>
-        <w:rPr>
-          <w:rFonts w:ascii="Book Antiqua" w:hAnsi="Book Antiqua"/>
-          <w:sz w:val="22"/>
-          <w:szCs w:val="22"/>
-        </w:rPr>
-        <w:t>Sepsia – antisepsia</w:t>
-      </w:r>
-      <w:r>
-        <w:rPr>
-          <w:rFonts w:ascii="Book Antiqua" w:hAnsi="Book Antiqua"/>
-          <w:sz w:val="22"/>
-          <w:szCs w:val="22"/>
-        </w:rPr>
-        <w:t>.</w:t>
+          <w:sz w:val="21"/>
+          <w:szCs w:val="21"/>
+        </w:rPr>
+      </w:pPr>
+      <w:r>
+        <w:rPr>
+          <w:rFonts w:ascii="Book Antiqua" w:hAnsi="Book Antiqua"/>
+          <w:sz w:val="21"/>
+          <w:szCs w:val="21"/>
+        </w:rPr>
+        <w:t>Sepsia – antisepsia.</w:t>
       </w:r>
     </w:p>
     <w:p>
@@ -368,33 +365,17 @@
         <w:jc w:val="both"/>
         <w:rPr>
           <w:rFonts w:ascii="Book Antiqua" w:hAnsi="Book Antiqua"/>
-          <w:sz w:val="22"/>
-          <w:szCs w:val="22"/>
-        </w:rPr>
-      </w:pPr>
-      <w:r>
-        <w:rPr>
-          <w:rFonts w:ascii="Book Antiqua" w:hAnsi="Book Antiqua"/>
-          <w:sz w:val="22"/>
-          <w:szCs w:val="22"/>
-        </w:rPr>
-        <w:t xml:space="preserve">Infiltración </w:t>
-      </w:r>
-      <w:r>
-        <w:rPr>
-          <w:rFonts w:ascii="Book Antiqua" w:hAnsi="Book Antiqua"/>
-          <w:sz w:val="22"/>
-          <w:szCs w:val="22"/>
-        </w:rPr>
-        <w:t>de roxicaina 2% en puntos supra</w:t>
-      </w:r>
-      <w:r>
-        <w:rPr>
-          <w:rFonts w:ascii="Book Antiqua" w:hAnsi="Book Antiqua"/>
-          <w:sz w:val="22"/>
-          <w:szCs w:val="22"/>
-        </w:rPr>
-        <w:t>orbitario, infraorbitario, palatino y septal.</w:t>
+          <w:sz w:val="21"/>
+          <w:szCs w:val="21"/>
+        </w:rPr>
+      </w:pPr>
+      <w:r>
+        <w:rPr>
+          <w:rFonts w:ascii="Book Antiqua" w:hAnsi="Book Antiqua"/>
+          <w:sz w:val="21"/>
+          <w:szCs w:val="21"/>
+        </w:rPr>
+        <w:t>Infiltración de roxicaina 2% en puntos supraorbitario, infraorbitario, palatino y septal.</w:t>
       </w:r>
     </w:p>
     <w:p>
@@ -408,15 +389,15 @@
         <w:jc w:val="both"/>
         <w:rPr>
           <w:rFonts w:ascii="Book Antiqua" w:hAnsi="Book Antiqua"/>
-          <w:sz w:val="22"/>
-          <w:szCs w:val="22"/>
-        </w:rPr>
-      </w:pPr>
-      <w:r>
-        <w:rPr>
-          <w:rFonts w:ascii="Book Antiqua" w:hAnsi="Book Antiqua"/>
-          <w:sz w:val="22"/>
-          <w:szCs w:val="22"/>
+          <w:sz w:val="21"/>
+          <w:szCs w:val="21"/>
+        </w:rPr>
+      </w:pPr>
+      <w:r>
+        <w:rPr>
+          <w:rFonts w:ascii="Book Antiqua" w:hAnsi="Book Antiqua"/>
+          <w:sz w:val="21"/>
+          <w:szCs w:val="21"/>
         </w:rPr>
         <w:t>Colocación de campo de ojo en nariz.</w:t>
       </w:r>
@@ -432,15 +413,15 @@
         <w:jc w:val="both"/>
         <w:rPr>
           <w:rFonts w:ascii="Book Antiqua" w:hAnsi="Book Antiqua"/>
-          <w:sz w:val="22"/>
-          <w:szCs w:val="22"/>
-        </w:rPr>
-      </w:pPr>
-      <w:r>
-        <w:rPr>
-          <w:rFonts w:ascii="Book Antiqua" w:hAnsi="Book Antiqua"/>
-          <w:sz w:val="22"/>
-          <w:szCs w:val="22"/>
+          <w:sz w:val="21"/>
+          <w:szCs w:val="21"/>
+        </w:rPr>
+      </w:pPr>
+      <w:r>
+        <w:rPr>
+          <w:rFonts w:ascii="Book Antiqua" w:hAnsi="Book Antiqua"/>
+          <w:sz w:val="21"/>
+          <w:szCs w:val="21"/>
         </w:rPr>
         <w:t>Colocación de algodones intranasales con vaso constrictores.</w:t>
       </w:r>
@@ -456,15 +437,15 @@
         <w:jc w:val="both"/>
         <w:rPr>
           <w:rFonts w:ascii="Book Antiqua" w:hAnsi="Book Antiqua"/>
-          <w:sz w:val="22"/>
-          <w:szCs w:val="22"/>
-        </w:rPr>
-      </w:pPr>
-      <w:r>
-        <w:rPr>
-          <w:rFonts w:ascii="Book Antiqua" w:hAnsi="Book Antiqua"/>
-          <w:sz w:val="22"/>
-          <w:szCs w:val="22"/>
+          <w:sz w:val="21"/>
+          <w:szCs w:val="21"/>
+        </w:rPr>
+      </w:pPr>
+      <w:r>
+        <w:rPr>
+          <w:rFonts w:ascii="Book Antiqua" w:hAnsi="Book Antiqua"/>
+          <w:sz w:val="21"/>
+          <w:szCs w:val="21"/>
         </w:rPr>
         <w:t>Identificación y corrección de fractura de huesos propios nasales: más centralización de septo.</w:t>
       </w:r>
@@ -480,15 +461,15 @@
         <w:jc w:val="both"/>
         <w:rPr>
           <w:rFonts w:ascii="Book Antiqua" w:hAnsi="Book Antiqua"/>
-          <w:sz w:val="22"/>
-          <w:szCs w:val="22"/>
-        </w:rPr>
-      </w:pPr>
-      <w:r>
-        <w:rPr>
-          <w:rFonts w:ascii="Book Antiqua" w:hAnsi="Book Antiqua"/>
-          <w:sz w:val="22"/>
-          <w:szCs w:val="22"/>
+          <w:sz w:val="21"/>
+          <w:szCs w:val="21"/>
+        </w:rPr>
+      </w:pPr>
+      <w:r>
+        <w:rPr>
+          <w:rFonts w:ascii="Book Antiqua" w:hAnsi="Book Antiqua"/>
+          <w:sz w:val="21"/>
+          <w:szCs w:val="21"/>
         </w:rPr>
         <w:t>Tapón anterior.</w:t>
       </w:r>
@@ -504,15 +485,15 @@
         <w:jc w:val="both"/>
         <w:rPr>
           <w:rFonts w:ascii="Book Antiqua" w:hAnsi="Book Antiqua"/>
-          <w:sz w:val="22"/>
-          <w:szCs w:val="22"/>
-        </w:rPr>
-      </w:pPr>
-      <w:r>
-        <w:rPr>
-          <w:rFonts w:ascii="Book Antiqua" w:hAnsi="Book Antiqua"/>
-          <w:sz w:val="22"/>
-          <w:szCs w:val="22"/>
+          <w:sz w:val="21"/>
+          <w:szCs w:val="21"/>
+        </w:rPr>
+      </w:pPr>
+      <w:r>
+        <w:rPr>
+          <w:rFonts w:ascii="Book Antiqua" w:hAnsi="Book Antiqua"/>
+          <w:sz w:val="21"/>
+          <w:szCs w:val="21"/>
         </w:rPr>
         <w:t>Colocación de bigotera nasal.</w:t>
       </w:r>
@@ -528,15 +509,15 @@
         <w:jc w:val="both"/>
         <w:rPr>
           <w:rFonts w:ascii="Book Antiqua" w:hAnsi="Book Antiqua"/>
-          <w:sz w:val="22"/>
-          <w:szCs w:val="22"/>
-        </w:rPr>
-      </w:pPr>
-      <w:r>
-        <w:rPr>
-          <w:rFonts w:ascii="Book Antiqua" w:hAnsi="Book Antiqua"/>
-          <w:sz w:val="22"/>
-          <w:szCs w:val="22"/>
+          <w:sz w:val="21"/>
+          <w:szCs w:val="21"/>
+        </w:rPr>
+      </w:pPr>
+      <w:r>
+        <w:rPr>
+          <w:rFonts w:ascii="Book Antiqua" w:hAnsi="Book Antiqua"/>
+          <w:sz w:val="21"/>
+          <w:szCs w:val="21"/>
         </w:rPr>
         <w:t>Diclofenac sódico 75mg I/M STAT.</w:t>
       </w:r>
@@ -547,26 +528,26 @@
         <w:jc w:val="both"/>
         <w:rPr>
           <w:rFonts w:ascii="Book Antiqua" w:hAnsi="Book Antiqua"/>
-          <w:sz w:val="22"/>
-          <w:szCs w:val="22"/>
-        </w:rPr>
-      </w:pPr>
-    </w:p>
-    <w:p>
-      <w:pPr>
-        <w:spacing w:line="276" w:lineRule="auto"/>
-        <w:jc w:val="both"/>
-        <w:rPr>
-          <w:rFonts w:ascii="Book Antiqua" w:hAnsi="Book Antiqua"/>
-          <w:sz w:val="22"/>
-          <w:szCs w:val="22"/>
-        </w:rPr>
-      </w:pPr>
-      <w:r>
-        <w:rPr>
-          <w:rFonts w:ascii="Book Antiqua" w:hAnsi="Book Antiqua"/>
-          <w:sz w:val="22"/>
-          <w:szCs w:val="22"/>
+          <w:sz w:val="21"/>
+          <w:szCs w:val="21"/>
+        </w:rPr>
+      </w:pPr>
+    </w:p>
+    <w:p>
+      <w:pPr>
+        <w:spacing w:line="276" w:lineRule="auto"/>
+        <w:jc w:val="both"/>
+        <w:rPr>
+          <w:rFonts w:ascii="Book Antiqua" w:hAnsi="Book Antiqua"/>
+          <w:sz w:val="21"/>
+          <w:szCs w:val="21"/>
+        </w:rPr>
+      </w:pPr>
+      <w:r>
+        <w:rPr>
+          <w:rFonts w:ascii="Book Antiqua" w:hAnsi="Book Antiqua"/>
+          <w:sz w:val="21"/>
+          <w:szCs w:val="21"/>
         </w:rPr>
         <w:t>Es todo cuanto puedo certificar en honor a la verdad.</w:t>
       </w:r>
@@ -577,19 +558,19 @@
         <w:jc w:val="both"/>
         <w:rPr>
           <w:rFonts w:ascii="Book Antiqua" w:hAnsi="Book Antiqua"/>
-          <w:sz w:val="22"/>
-          <w:szCs w:val="22"/>
-        </w:rPr>
-      </w:pPr>
-    </w:p>
-    <w:p>
-      <w:pPr>
-        <w:spacing w:line="276" w:lineRule="auto"/>
-        <w:jc w:val="both"/>
-        <w:rPr>
-          <w:rFonts w:ascii="Book Antiqua" w:hAnsi="Book Antiqua"/>
-          <w:sz w:val="22"/>
-          <w:szCs w:val="22"/>
+          <w:sz w:val="21"/>
+          <w:szCs w:val="21"/>
+        </w:rPr>
+      </w:pPr>
+    </w:p>
+    <w:p>
+      <w:pPr>
+        <w:spacing w:line="276" w:lineRule="auto"/>
+        <w:jc w:val="both"/>
+        <w:rPr>
+          <w:rFonts w:ascii="Book Antiqua" w:hAnsi="Book Antiqua"/>
+          <w:sz w:val="21"/>
+          <w:szCs w:val="21"/>
         </w:rPr>
       </w:pPr>
     </w:p>
@@ -599,71 +580,71 @@
         <w:jc w:val="right"/>
         <w:rPr>
           <w:rFonts w:ascii="Book Antiqua" w:hAnsi="Book Antiqua"/>
-          <w:sz w:val="22"/>
-          <w:szCs w:val="22"/>
-        </w:rPr>
-      </w:pPr>
-      <w:r>
-        <w:rPr>
-          <w:rFonts w:ascii="Book Antiqua" w:hAnsi="Book Antiqua"/>
-          <w:sz w:val="22"/>
-          <w:szCs w:val="22"/>
+          <w:sz w:val="21"/>
+          <w:szCs w:val="21"/>
+        </w:rPr>
+      </w:pPr>
+      <w:r>
+        <w:rPr>
+          <w:rFonts w:ascii="Book Antiqua" w:hAnsi="Book Antiqua"/>
+          <w:sz w:val="21"/>
+          <w:szCs w:val="21"/>
         </w:rPr>
         <w:t xml:space="preserve">Latacunga, </w:t>
       </w:r>
       <w:r>
         <w:rPr>
           <w:rFonts w:ascii="Book Antiqua" w:hAnsi="Book Antiqua"/>
-          <w:sz w:val="22"/>
-          <w:szCs w:val="22"/>
+          <w:sz w:val="21"/>
+          <w:szCs w:val="21"/>
         </w:rPr>
         <w:fldChar w:fldCharType="begin"/>
       </w:r>
       <w:r>
         <w:rPr>
           <w:rFonts w:ascii="Book Antiqua" w:hAnsi="Book Antiqua"/>
-          <w:sz w:val="22"/>
-          <w:szCs w:val="22"/>
+          <w:sz w:val="21"/>
+          <w:szCs w:val="21"/>
         </w:rPr>
         <w:instrText xml:space="preserve"> MERGEFIELD =</w:instrText>
       </w:r>
       <w:r>
         <w:rPr>
           <w:rFonts w:ascii="Book Antiqua" w:hAnsi="Book Antiqua"/>
-          <w:sz w:val="22"/>
-          <w:szCs w:val="22"/>
+          <w:sz w:val="21"/>
+          <w:szCs w:val="21"/>
         </w:rPr>
         <w:instrText>current_</w:instrText>
       </w:r>
       <w:r>
         <w:rPr>
           <w:rFonts w:ascii="Book Antiqua" w:hAnsi="Book Antiqua"/>
-          <w:sz w:val="22"/>
-          <w:szCs w:val="22"/>
+          <w:sz w:val="21"/>
+          <w:szCs w:val="21"/>
         </w:rPr>
         <w:instrText xml:space="preserve">date \* MERGEFORMAT </w:instrText>
       </w:r>
       <w:r>
         <w:rPr>
           <w:rFonts w:ascii="Book Antiqua" w:hAnsi="Book Antiqua"/>
-          <w:sz w:val="22"/>
-          <w:szCs w:val="22"/>
+          <w:sz w:val="21"/>
+          <w:szCs w:val="21"/>
         </w:rPr>
         <w:fldChar w:fldCharType="separate"/>
       </w:r>
       <w:r>
         <w:rPr>
           <w:rFonts w:ascii="Book Antiqua" w:hAnsi="Book Antiqua"/>
-          <w:sz w:val="22"/>
-          <w:szCs w:val="22"/>
+          <w:sz w:val="21"/>
+          <w:szCs w:val="21"/>
         </w:rPr>
         <w:t>«=current_date»</w:t>
       </w:r>
       <w:r>
         <w:rPr>
           <w:rFonts w:ascii="Book Antiqua" w:hAnsi="Book Antiqua"/>
-          <w:sz w:val="22"/>
-          <w:szCs w:val="22"/>
+          <w:sz w:val="21"/>
+          <w:szCs w:val="21"/>
         </w:rPr>
         <w:fldChar w:fldCharType="end"/>
       </w:r>
@@ -674,41 +655,30 @@
         <w:jc w:val="both"/>
         <w:rPr>
           <w:rFonts w:ascii="Book Antiqua" w:hAnsi="Book Antiqua"/>
-          <w:sz w:val="22"/>
-          <w:szCs w:val="22"/>
-        </w:rPr>
-      </w:pPr>
-    </w:p>
-    <w:p>
-      <w:pPr>
-        <w:spacing w:line="276" w:lineRule="auto"/>
-        <w:jc w:val="both"/>
-        <w:rPr>
-          <w:rFonts w:ascii="Book Antiqua" w:hAnsi="Book Antiqua"/>
-          <w:sz w:val="22"/>
-          <w:szCs w:val="22"/>
-        </w:rPr>
-      </w:pPr>
-    </w:p>
-    <w:p>
-      <w:pPr>
-        <w:spacing w:line="276" w:lineRule="auto"/>
-        <w:jc w:val="both"/>
-        <w:rPr>
-          <w:rFonts w:ascii="Book Antiqua" w:hAnsi="Book Antiqua"/>
-          <w:sz w:val="22"/>
-          <w:szCs w:val="22"/>
-        </w:rPr>
-      </w:pPr>
-    </w:p>
-    <w:p>
-      <w:pPr>
-        <w:spacing w:line="276" w:lineRule="auto"/>
-        <w:jc w:val="both"/>
-        <w:rPr>
-          <w:rFonts w:ascii="Book Antiqua" w:hAnsi="Book Antiqua"/>
-          <w:sz w:val="22"/>
-          <w:szCs w:val="22"/>
+          <w:sz w:val="21"/>
+          <w:szCs w:val="21"/>
+        </w:rPr>
+      </w:pPr>
+    </w:p>
+    <w:p>
+      <w:pPr>
+        <w:spacing w:line="276" w:lineRule="auto"/>
+        <w:jc w:val="both"/>
+        <w:rPr>
+          <w:rFonts w:ascii="Book Antiqua" w:hAnsi="Book Antiqua"/>
+          <w:sz w:val="21"/>
+          <w:szCs w:val="21"/>
+        </w:rPr>
+      </w:pPr>
+    </w:p>
+    <w:p>
+      <w:pPr>
+        <w:spacing w:line="276" w:lineRule="auto"/>
+        <w:jc w:val="both"/>
+        <w:rPr>
+          <w:rFonts w:ascii="Book Antiqua" w:hAnsi="Book Antiqua"/>
+          <w:sz w:val="21"/>
+          <w:szCs w:val="21"/>
         </w:rPr>
       </w:pPr>
       <w:bookmarkStart w:id="0" w:name="_GoBack"/>
@@ -720,15 +690,15 @@
         <w:jc w:val="both"/>
         <w:rPr>
           <w:rFonts w:ascii="Book Antiqua" w:hAnsi="Book Antiqua"/>
-          <w:sz w:val="22"/>
-          <w:szCs w:val="22"/>
-        </w:rPr>
-      </w:pPr>
-      <w:r>
-        <w:rPr>
-          <w:rFonts w:ascii="Book Antiqua" w:hAnsi="Book Antiqua"/>
-          <w:sz w:val="22"/>
-          <w:szCs w:val="22"/>
+          <w:sz w:val="21"/>
+          <w:szCs w:val="21"/>
+        </w:rPr>
+      </w:pPr>
+      <w:r>
+        <w:rPr>
+          <w:rFonts w:ascii="Book Antiqua" w:hAnsi="Book Antiqua"/>
+          <w:sz w:val="21"/>
+          <w:szCs w:val="21"/>
         </w:rPr>
         <w:t>Atentamente,</w:t>
       </w:r>
@@ -739,59 +709,59 @@
         <w:jc w:val="both"/>
         <w:rPr>
           <w:rFonts w:ascii="Book Antiqua" w:hAnsi="Book Antiqua"/>
-          <w:sz w:val="22"/>
-          <w:szCs w:val="22"/>
-        </w:rPr>
-      </w:pPr>
-    </w:p>
-    <w:p>
-      <w:pPr>
-        <w:spacing w:line="276" w:lineRule="auto"/>
-        <w:jc w:val="both"/>
-        <w:rPr>
-          <w:rFonts w:ascii="Book Antiqua" w:hAnsi="Book Antiqua"/>
-          <w:sz w:val="22"/>
-          <w:szCs w:val="22"/>
-        </w:rPr>
-      </w:pPr>
-    </w:p>
-    <w:p>
-      <w:pPr>
-        <w:spacing w:line="276" w:lineRule="auto"/>
-        <w:jc w:val="both"/>
-        <w:rPr>
-          <w:rFonts w:ascii="Book Antiqua" w:hAnsi="Book Antiqua"/>
-          <w:sz w:val="22"/>
-          <w:szCs w:val="22"/>
-        </w:rPr>
-      </w:pPr>
-    </w:p>
-    <w:p>
-      <w:pPr>
-        <w:spacing w:line="276" w:lineRule="auto"/>
-        <w:jc w:val="both"/>
-        <w:rPr>
-          <w:rFonts w:ascii="Book Antiqua" w:hAnsi="Book Antiqua"/>
-          <w:sz w:val="22"/>
-          <w:szCs w:val="22"/>
-        </w:rPr>
-      </w:pPr>
-    </w:p>
-    <w:p>
-      <w:pPr>
-        <w:spacing w:line="276" w:lineRule="auto"/>
-        <w:jc w:val="both"/>
-        <w:rPr>
-          <w:rFonts w:ascii="Book Antiqua" w:hAnsi="Book Antiqua"/>
-          <w:sz w:val="22"/>
-          <w:szCs w:val="22"/>
-        </w:rPr>
-      </w:pPr>
-      <w:r>
-        <w:rPr>
-          <w:rFonts w:ascii="Book Antiqua" w:hAnsi="Book Antiqua"/>
-          <w:sz w:val="22"/>
-          <w:szCs w:val="22"/>
+          <w:sz w:val="21"/>
+          <w:szCs w:val="21"/>
+        </w:rPr>
+      </w:pPr>
+    </w:p>
+    <w:p>
+      <w:pPr>
+        <w:spacing w:line="276" w:lineRule="auto"/>
+        <w:jc w:val="both"/>
+        <w:rPr>
+          <w:rFonts w:ascii="Book Antiqua" w:hAnsi="Book Antiqua"/>
+          <w:sz w:val="21"/>
+          <w:szCs w:val="21"/>
+        </w:rPr>
+      </w:pPr>
+    </w:p>
+    <w:p>
+      <w:pPr>
+        <w:spacing w:line="276" w:lineRule="auto"/>
+        <w:jc w:val="both"/>
+        <w:rPr>
+          <w:rFonts w:ascii="Book Antiqua" w:hAnsi="Book Antiqua"/>
+          <w:sz w:val="21"/>
+          <w:szCs w:val="21"/>
+        </w:rPr>
+      </w:pPr>
+    </w:p>
+    <w:p>
+      <w:pPr>
+        <w:spacing w:line="276" w:lineRule="auto"/>
+        <w:jc w:val="both"/>
+        <w:rPr>
+          <w:rFonts w:ascii="Book Antiqua" w:hAnsi="Book Antiqua"/>
+          <w:sz w:val="21"/>
+          <w:szCs w:val="21"/>
+        </w:rPr>
+      </w:pPr>
+    </w:p>
+    <w:p>
+      <w:pPr>
+        <w:spacing w:line="276" w:lineRule="auto"/>
+        <w:jc w:val="both"/>
+        <w:rPr>
+          <w:rFonts w:ascii="Book Antiqua" w:hAnsi="Book Antiqua"/>
+          <w:sz w:val="21"/>
+          <w:szCs w:val="21"/>
+        </w:rPr>
+      </w:pPr>
+      <w:r>
+        <w:rPr>
+          <w:rFonts w:ascii="Book Antiqua" w:hAnsi="Book Antiqua"/>
+          <w:sz w:val="21"/>
+          <w:szCs w:val="21"/>
         </w:rPr>
         <w:t>Dr. Paúl Dueñas Villacís</w:t>
       </w:r>
@@ -803,16 +773,16 @@
         <w:rPr>
           <w:rFonts w:ascii="Book Antiqua" w:hAnsi="Book Antiqua"/>
           <w:b/>
-          <w:sz w:val="22"/>
-          <w:szCs w:val="22"/>
+          <w:sz w:val="21"/>
+          <w:szCs w:val="21"/>
         </w:rPr>
       </w:pPr>
       <w:r>
         <w:rPr>
           <w:rFonts w:ascii="Book Antiqua" w:hAnsi="Book Antiqua"/>
           <w:b/>
-          <w:sz w:val="22"/>
-          <w:szCs w:val="22"/>
+          <w:sz w:val="21"/>
+          <w:szCs w:val="21"/>
         </w:rPr>
         <w:t>OTORRINOLARINGÓLOGO</w:t>
       </w:r>
@@ -823,15 +793,15 @@
         <w:jc w:val="both"/>
         <w:rPr>
           <w:rFonts w:ascii="Book Antiqua" w:hAnsi="Book Antiqua"/>
-          <w:sz w:val="22"/>
-          <w:szCs w:val="22"/>
-        </w:rPr>
-      </w:pPr>
-      <w:r>
-        <w:rPr>
-          <w:rFonts w:ascii="Book Antiqua" w:hAnsi="Book Antiqua"/>
-          <w:sz w:val="22"/>
-          <w:szCs w:val="22"/>
+          <w:sz w:val="21"/>
+          <w:szCs w:val="21"/>
+        </w:rPr>
+      </w:pPr>
+      <w:r>
+        <w:rPr>
+          <w:rFonts w:ascii="Book Antiqua" w:hAnsi="Book Antiqua"/>
+          <w:sz w:val="21"/>
+          <w:szCs w:val="21"/>
         </w:rPr>
         <w:t>Reg. Med.: L: I-I F: 17 No. 50</w:t>
       </w:r>
@@ -842,23 +812,23 @@
         <w:jc w:val="both"/>
         <w:rPr>
           <w:rFonts w:ascii="Book Antiqua" w:hAnsi="Book Antiqua"/>
-          <w:sz w:val="22"/>
-          <w:szCs w:val="22"/>
-        </w:rPr>
-      </w:pPr>
-      <w:r>
-        <w:rPr>
-          <w:rFonts w:ascii="Book Antiqua" w:hAnsi="Book Antiqua"/>
-          <w:sz w:val="22"/>
-          <w:szCs w:val="22"/>
+          <w:sz w:val="21"/>
+          <w:szCs w:val="21"/>
+        </w:rPr>
+      </w:pPr>
+      <w:r>
+        <w:rPr>
+          <w:rFonts w:ascii="Book Antiqua" w:hAnsi="Book Antiqua"/>
+          <w:sz w:val="21"/>
+          <w:szCs w:val="21"/>
         </w:rPr>
         <w:t xml:space="preserve">CI.: </w:t>
       </w:r>
       <w:r>
         <w:rPr>
           <w:rFonts w:ascii="Book Antiqua" w:hAnsi="Book Antiqua"/>
-          <w:sz w:val="22"/>
-          <w:szCs w:val="22"/>
+          <w:sz w:val="21"/>
+          <w:szCs w:val="21"/>
         </w:rPr>
         <w:t>0502141070</w:t>
       </w:r>

</xml_diff>